<commit_message>
Actualización de generador de documento, creacion de una base de datos para hacer pruebas, ampliacion de base de datos
</commit_message>
<xml_diff>
--- a/EddieVak.docx
+++ b/EddieVak.docx
@@ -194,12 +194,30 @@
     <w:p/>
     <w:p/>
     <w:p>
+      <w:r>
+        <w:lastRenderedPageBreak/>
+        <w:t>Añadir a la bibliografía</w:t>
+      </w:r>
+    </w:p>
+    <w:p>
       <w:hyperlink r:id="rId22" w:history="1">
         <w:r>
           <w:rPr>
             <w:rStyle w:val="Hipervnculo"/>
           </w:rPr>
-          <w:t>https://www.youtube.com/watch?v=_dxV4mrG3Cs&amp;t=22s</w:t>
+          <w:t>https://www.youtube.com/watch?v=_dxV4mrG3Cs&amp;t</w:t>
+        </w:r>
+        <w:r>
+          <w:rPr>
+            <w:rStyle w:val="Hipervnculo"/>
+          </w:rPr>
+          <w:t>=</w:t>
+        </w:r>
+        <w:r>
+          <w:rPr>
+            <w:rStyle w:val="Hipervnculo"/>
+          </w:rPr>
+          <w:t>22s</w:t>
         </w:r>
       </w:hyperlink>
     </w:p>
@@ -209,189 +227,183 @@
           <w:rPr>
             <w:rStyle w:val="Hipervnculo"/>
           </w:rPr>
-          <w:t>https://www.youtube.com/watch?v=Hr_4_ACjo-8&amp;t=335s</w:t>
-        </w:r>
-      </w:hyperlink>
-    </w:p>
+          <w:t>https://www.youtube.com/watch?v=Hr_4_ACj</w:t>
+        </w:r>
+        <w:r>
+          <w:rPr>
+            <w:rStyle w:val="Hipervnculo"/>
+          </w:rPr>
+          <w:t>o</w:t>
+        </w:r>
+        <w:r>
+          <w:rPr>
+            <w:rStyle w:val="Hipervnculo"/>
+          </w:rPr>
+          <w:t>-8&amp;t=</w:t>
+        </w:r>
+        <w:r>
+          <w:rPr>
+            <w:rStyle w:val="Hipervnculo"/>
+          </w:rPr>
+          <w:t>3</w:t>
+        </w:r>
+        <w:r>
+          <w:rPr>
+            <w:rStyle w:val="Hipervnculo"/>
+          </w:rPr>
+          <w:t>35s</w:t>
+        </w:r>
+      </w:hyperlink>
+    </w:p>
+    <w:p/>
     <w:p>
       <w:hyperlink r:id="rId24" w:history="1">
         <w:r>
           <w:rPr>
             <w:rStyle w:val="Hipervnculo"/>
           </w:rPr>
-          <w:t>https://www.youtube.com/watch?v=xjhjdIFddCk</w:t>
-        </w:r>
-      </w:hyperlink>
-    </w:p>
-    <w:p>
+          <w:t>https://www.youtube.com/watch?v=</w:t>
+        </w:r>
+        <w:r>
+          <w:rPr>
+            <w:rStyle w:val="Hipervnculo"/>
+          </w:rPr>
+          <w:t>T</w:t>
+        </w:r>
+        <w:r>
+          <w:rPr>
+            <w:rStyle w:val="Hipervnculo"/>
+          </w:rPr>
+          <w:t>WffMVB</w:t>
+        </w:r>
+        <w:r>
+          <w:rPr>
+            <w:rStyle w:val="Hipervnculo"/>
+          </w:rPr>
+          <w:t>q</w:t>
+        </w:r>
+        <w:r>
+          <w:rPr>
+            <w:rStyle w:val="Hipervnculo"/>
+          </w:rPr>
+          <w:t>j1w</w:t>
+        </w:r>
+      </w:hyperlink>
+    </w:p>
+    <w:p>
+      <w:pPr>
+        <w:rPr>
+          <w:rStyle w:val="Hipervnculo"/>
+        </w:rPr>
+      </w:pPr>
       <w:hyperlink r:id="rId25" w:history="1">
         <w:r>
           <w:rPr>
             <w:rStyle w:val="Hipervnculo"/>
           </w:rPr>
-          <w:t>https://www.youtube.com/watch?v=TWffMVBqj1w</w:t>
-        </w:r>
-      </w:hyperlink>
-    </w:p>
-    <w:p>
+          <w:t>https://www.youtube.com/watch?</w:t>
+        </w:r>
+        <w:r>
+          <w:rPr>
+            <w:rStyle w:val="Hipervnculo"/>
+          </w:rPr>
+          <w:t>v</w:t>
+        </w:r>
+        <w:r>
+          <w:rPr>
+            <w:rStyle w:val="Hipervnculo"/>
+          </w:rPr>
+          <w:t>=mXEOPX</w:t>
+        </w:r>
+        <w:r>
+          <w:rPr>
+            <w:rStyle w:val="Hipervnculo"/>
+          </w:rPr>
+          <w:t>4</w:t>
+        </w:r>
+        <w:r>
+          <w:rPr>
+            <w:rStyle w:val="Hipervnculo"/>
+          </w:rPr>
+          <w:t>2FJg</w:t>
+        </w:r>
+      </w:hyperlink>
+    </w:p>
+    <w:p>
+      <w:r>
+        <w:rPr>
+          <w:rStyle w:val="Hipervnculo"/>
+        </w:rPr>
+        <w:t>Pendiente de registrar</w:t>
+      </w:r>
+    </w:p>
+    <w:p>
+      <w:pPr>
+        <w:rPr>
+          <w:rStyle w:val="Hipervnculo"/>
+        </w:rPr>
+      </w:pPr>
       <w:hyperlink r:id="rId26" w:history="1">
         <w:r>
           <w:rPr>
             <w:rStyle w:val="Hipervnculo"/>
           </w:rPr>
-          <w:t>https://www.youtube.com/watch?v=mXEOPX42FJg</w:t>
-        </w:r>
-      </w:hyperlink>
-    </w:p>
-    <w:p>
-      <w:hyperlink r:id="rId27" w:history="1">
-        <w:r>
-          <w:rPr>
-            <w:rStyle w:val="Hipervnculo"/>
-          </w:rPr>
-          <w:t>https://www.youtube.com/playlist?list=PLNmPrb0wMCClIVNMpHb4n0AXSIH392IQu</w:t>
-        </w:r>
-      </w:hyperlink>
-    </w:p>
-    <w:p>
-      <w:hyperlink r:id="rId28" w:history="1">
-        <w:r>
-          <w:rPr>
-            <w:rStyle w:val="Hipervnculo"/>
-          </w:rPr>
-          <w:t>https://www.youtube.com/shorts/ojZyd1-bpzM</w:t>
-        </w:r>
-      </w:hyperlink>
-    </w:p>
-    <w:p>
-      <w:hyperlink r:id="rId29" w:history="1">
-        <w:r>
-          <w:rPr>
-            <w:rStyle w:val="Hipervnculo"/>
-          </w:rPr>
-          <w:t>https://www.youtube.com/watch?v=GssuS2yTvuY&amp;list=PLfQGIPn4u28qyawJGIC29u_sflNzLjQIM</w:t>
-        </w:r>
-      </w:hyperlink>
-    </w:p>
-    <w:p>
-      <w:hyperlink r:id="rId30" w:history="1">
-        <w:r>
-          <w:rPr>
-            <w:rStyle w:val="Hipervnculo"/>
-          </w:rPr>
-          <w:t>https://www.youtube.com/watch?v=T7nbcHNiAJs</w:t>
-        </w:r>
-      </w:hyperlink>
-    </w:p>
-    <w:p>
-      <w:hyperlink r:id="rId31" w:history="1">
-        <w:r>
-          <w:rPr>
-            <w:rStyle w:val="Hipervnculo"/>
-          </w:rPr>
-          <w:t>https://www.youtube.com/shorts/ojZyd1-bpzM</w:t>
-        </w:r>
-      </w:hyperlink>
-    </w:p>
-    <w:p>
-      <w:hyperlink r:id="rId32" w:history="1">
-        <w:r>
-          <w:rPr>
-            <w:rStyle w:val="Hipervnculo"/>
-          </w:rPr>
-          <w:t>https://www.youtube.com/watch?v=TxwPHUHUvYs&amp;t=91s</w:t>
-        </w:r>
-      </w:hyperlink>
-    </w:p>
-    <w:p>
-      <w:hyperlink r:id="rId33" w:history="1">
-        <w:r>
-          <w:rPr>
-            <w:rStyle w:val="Hipervnculo"/>
-          </w:rPr>
-          <w:t>https://www.youtube.com/watch?v=TxwPHUHUvYs&amp;t=91s</w:t>
-        </w:r>
-      </w:hyperlink>
-    </w:p>
-    <w:p>
-      <w:hyperlink r:id="rId34" w:history="1">
-        <w:r>
-          <w:rPr>
-            <w:rStyle w:val="Hipervnculo"/>
-          </w:rPr>
-          <w:t>https://www.youtube.com/watch?v=5QU5eIvYb3A</w:t>
-        </w:r>
-      </w:hyperlink>
-    </w:p>
-    <w:p>
-      <w:hyperlink r:id="rId35" w:history="1">
-        <w:r>
-          <w:rPr>
-            <w:rStyle w:val="Hipervnculo"/>
-          </w:rPr>
-          <w:t>https://www.youtube.com/watch?v=CWkioOCaYwQ</w:t>
-        </w:r>
-      </w:hyperlink>
-    </w:p>
-    <w:p>
-      <w:hyperlink r:id="rId36" w:history="1">
-        <w:r>
-          <w:rPr>
-            <w:rStyle w:val="Hipervnculo"/>
-          </w:rPr>
-          <w:t>https://www.youtube.com/watch?v=CWkioOCaYwQ</w:t>
-        </w:r>
-      </w:hyperlink>
-    </w:p>
-    <w:p>
-      <w:hyperlink r:id="rId37" w:history="1">
-        <w:r>
-          <w:rPr>
-            <w:rStyle w:val="Hipervnculo"/>
-          </w:rPr>
-          <w:t>https://www.youtube.com/watch?v=AiVNiMh97UA&amp;list=PLJX9f6lk5ghOLpc8JwH4SgbV7yo3lzql6</w:t>
-        </w:r>
-      </w:hyperlink>
-    </w:p>
-    <w:p>
-      <w:hyperlink r:id="rId38" w:history="1">
-        <w:r>
-          <w:rPr>
-            <w:rStyle w:val="Hipervnculo"/>
-          </w:rPr>
-          <w:t>https://www.youtube.com/watch?v=-XcRDr_9Fyo</w:t>
-        </w:r>
-      </w:hyperlink>
-    </w:p>
-    <w:p>
-      <w:hyperlink r:id="rId39" w:history="1">
-        <w:r>
-          <w:rPr>
-            <w:rStyle w:val="Hipervnculo"/>
-          </w:rPr>
-          <w:t>https://www.youtube.com/watch?v=n_UZLoklQds</w:t>
-        </w:r>
-      </w:hyperlink>
-    </w:p>
-    <w:p>
-      <w:hyperlink r:id="rId40" w:history="1">
-        <w:r>
-          <w:rPr>
-            <w:rStyle w:val="Hipervnculo"/>
-          </w:rPr>
-          <w:t>https://www.youtube.com/watch?v=WpsHicPYSyc</w:t>
-        </w:r>
-      </w:hyperlink>
-    </w:p>
-    <w:p>
-      <w:hyperlink r:id="rId41" w:history="1">
-        <w:r>
-          <w:rPr>
-            <w:rStyle w:val="Hipervnculo"/>
-          </w:rPr>
-          <w:t>https://www.youtube.com/watch?v=_dxV4mrG3Cs&amp;t=22s</w:t>
-        </w:r>
-      </w:hyperlink>
+          <w:t>https://www.youtube.com/playlist?lis</w:t>
+        </w:r>
+        <w:r>
+          <w:rPr>
+            <w:rStyle w:val="Hipervnculo"/>
+          </w:rPr>
+          <w:t>t</w:t>
+        </w:r>
+        <w:r>
+          <w:rPr>
+            <w:rStyle w:val="Hipervnculo"/>
+          </w:rPr>
+          <w:t>=PLNmPrb0wMCCl</w:t>
+        </w:r>
+        <w:r>
+          <w:rPr>
+            <w:rStyle w:val="Hipervnculo"/>
+          </w:rPr>
+          <w:t>I</w:t>
+        </w:r>
+        <w:r>
+          <w:rPr>
+            <w:rStyle w:val="Hipervnculo"/>
+          </w:rPr>
+          <w:t>VNMpHb4n0AXSIH392IQu</w:t>
+        </w:r>
+      </w:hyperlink>
+    </w:p>
+    <w:p>
+      <w:pPr>
+        <w:rPr>
+          <w:rStyle w:val="Hipervnculo"/>
+        </w:rPr>
+      </w:pPr>
+    </w:p>
+    <w:p>
+      <w:pPr>
+        <w:rPr>
+          <w:rStyle w:val="Hipervnculo"/>
+        </w:rPr>
+      </w:pPr>
+    </w:p>
+    <w:p/>
+    <w:p>
+      <w:pPr>
+        <w:rPr>
+          <w:rStyle w:val="Hipervnculo"/>
+        </w:rPr>
+      </w:pPr>
+    </w:p>
+    <w:p>
+      <w:pPr>
+        <w:rPr>
+          <w:rStyle w:val="Hipervnculo"/>
+        </w:rPr>
+      </w:pPr>
     </w:p>
     <w:p/>
     <w:p/>
@@ -1343,6 +1355,18 @@
       <w:shd w:val="clear" w:color="auto" w:fill="E1DFDD"/>
     </w:rPr>
   </w:style>
+  <w:style w:type="character" w:styleId="Hipervnculovisitado">
+    <w:name w:val="FollowedHyperlink"/>
+    <w:basedOn w:val="Fuentedeprrafopredeter"/>
+    <w:uiPriority w:val="99"/>
+    <w:semiHidden/>
+    <w:unhideWhenUsed/>
+    <w:rsid w:val="00425C4E"/>
+    <w:rPr>
+      <w:color w:val="96607D" w:themeColor="followedHyperlink"/>
+      <w:u w:val="single"/>
+    </w:rPr>
+  </w:style>
 </w:styles>
 </file>
 

</xml_diff>